<commit_message>
MAINT: adding ISIS tutorial
</commit_message>
<xml_diff>
--- a/corefinement/A refnx introduction.docx
+++ b/corefinement/A refnx introduction.docx
@@ -66,7 +66,6 @@
       <w:r>
         <w:t xml:space="preserve"> is designed to be used either from a standalone GUI, or a </w:t>
       </w:r>
-      <w:proofErr w:type="spellStart"/>
       <w:r>
         <w:rPr>
           <w:i/>
@@ -74,7 +73,6 @@
         </w:rPr>
         <w:t>Jupyter</w:t>
       </w:r>
-      <w:proofErr w:type="spellEnd"/>
       <w:r>
         <w:t xml:space="preserve"> notebook. </w:t>
       </w:r>
@@ -106,7 +104,6 @@
       <w:r>
         <w:t xml:space="preserve">here is an accompanying </w:t>
       </w:r>
-      <w:proofErr w:type="spellStart"/>
       <w:r>
         <w:rPr>
           <w:i/>
@@ -114,7 +111,6 @@
         </w:rPr>
         <w:t>Jupyter</w:t>
       </w:r>
-      <w:proofErr w:type="spellEnd"/>
       <w:r>
         <w:t xml:space="preserve"> notebook that demonstrate</w:t>
       </w:r>
@@ -942,15 +938,7 @@
         <w:t>2</w:t>
       </w:r>
       <w:r>
-        <w:t xml:space="preserve">O, </w:t>
-      </w:r>
-      <w:proofErr w:type="spellStart"/>
-      <w:r>
-        <w:t>HDmix</w:t>
-      </w:r>
-      <w:proofErr w:type="spellEnd"/>
-      <w:r>
-        <w:t xml:space="preserve"> (SLD</w:t>
+        <w:t>O, HDmix (SLD</w:t>
       </w:r>
       <w:r>
         <w:t xml:space="preserve"> </w:t>
@@ -986,15 +974,7 @@
         <w:t>O. The SLD of the polymer material is expected to remain unchanged in these different contrasts, but there will be solvent penetration into the film, changing the overall SLD of the layer.</w:t>
       </w:r>
       <w:r>
-        <w:t xml:space="preserve"> We expect the thickness and </w:t>
-      </w:r>
-      <w:proofErr w:type="spellStart"/>
-      <w:r>
-        <w:t>roughnesses</w:t>
-      </w:r>
-      <w:proofErr w:type="spellEnd"/>
-      <w:r>
-        <w:t xml:space="preserve"> of each of the layers to be unchanged in the different water contrasts.</w:t>
+        <w:t xml:space="preserve"> We expect the thickness and roughnesses of each of the layers to be unchanged in the different water contrasts.</w:t>
       </w:r>
     </w:p>
     <w:p>
@@ -1698,7 +1678,6 @@
         </w:rPr>
         <w:t>Select “</w:t>
       </w:r>
-      <w:proofErr w:type="spellStart"/>
       <w:r>
         <w:rPr>
           <w:i/>
@@ -1707,7 +1686,6 @@
         </w:rPr>
         <w:t>misc</w:t>
       </w:r>
-      <w:proofErr w:type="spellEnd"/>
       <w:r>
         <w:rPr>
           <w:i/>
@@ -1789,7 +1767,6 @@
         </w:rPr>
         <w:t>Explore the lipid browser “</w:t>
       </w:r>
-      <w:proofErr w:type="spellStart"/>
       <w:r>
         <w:rPr>
           <w:i/>
@@ -1798,7 +1775,6 @@
         </w:rPr>
         <w:t>misc</w:t>
       </w:r>
-      <w:proofErr w:type="spellEnd"/>
       <w:r>
         <w:rPr>
           <w:i/>
@@ -1849,15 +1825,7 @@
         <w:t xml:space="preserve"> tab </w:t>
       </w:r>
       <w:r>
-        <w:t xml:space="preserve">contains holds the information for all the datasets being modelled. </w:t>
-      </w:r>
-      <w:proofErr w:type="gramStart"/>
-      <w:r>
-        <w:t>At the moment</w:t>
-      </w:r>
-      <w:proofErr w:type="gramEnd"/>
-      <w:r>
-        <w:t xml:space="preserve"> there are no loaded datasets, only a ‘theoretical model’ used for making initial simulations.</w:t>
+        <w:t>contains holds the information for all the datasets being modelled. At the moment there are no loaded datasets, only a ‘theoretical model’ used for making initial simulations.</w:t>
       </w:r>
       <w:r>
         <w:t xml:space="preserve"> The tree can be expanded and collapsed to increase the level of detail.</w:t>
@@ -1998,39 +1966,7 @@
           <w:rFonts w:ascii="Calibri" w:hAnsi="Calibri" w:cs="Calibri"/>
           <w:color w:val="000000" w:themeColor="text1"/>
         </w:rPr>
-        <w:t>‘</w:t>
-      </w:r>
-      <w:proofErr w:type="spellStart"/>
-      <w:r>
-        <w:rPr>
-          <w:rFonts w:ascii="Calibri" w:hAnsi="Calibri" w:cs="Calibri"/>
-          <w:color w:val="000000" w:themeColor="text1"/>
-        </w:rPr>
-        <w:t>corefinement</w:t>
-      </w:r>
-      <w:proofErr w:type="spellEnd"/>
-      <w:r>
-        <w:rPr>
-          <w:rFonts w:ascii="Calibri" w:hAnsi="Calibri" w:cs="Calibri"/>
-          <w:color w:val="000000" w:themeColor="text1"/>
-        </w:rPr>
-        <w:t xml:space="preserve">’ </w:t>
-      </w:r>
-      <w:proofErr w:type="spellStart"/>
-      <w:r>
-        <w:rPr>
-          <w:rFonts w:ascii="Calibri" w:hAnsi="Calibri" w:cs="Calibri"/>
-          <w:color w:val="000000" w:themeColor="text1"/>
-        </w:rPr>
-        <w:t>directory in the</w:t>
-      </w:r>
-      <w:proofErr w:type="spellEnd"/>
-      <w:r>
-        <w:rPr>
-          <w:rFonts w:ascii="Calibri" w:hAnsi="Calibri" w:cs="Calibri"/>
-          <w:color w:val="000000" w:themeColor="text1"/>
-        </w:rPr>
-        <w:t xml:space="preserve"> </w:t>
+        <w:t xml:space="preserve">‘corefinement’ directory in the </w:t>
       </w:r>
       <w:r>
         <w:rPr>
@@ -2187,15 +2123,7 @@
         <w:t>=</w:t>
       </w:r>
       <w:r>
-        <w:t xml:space="preserve">. This is a keyboard shortcut for adding a Component. </w:t>
-      </w:r>
-      <w:proofErr w:type="gramStart"/>
-      <w:r>
-        <w:t>Alternatively</w:t>
-      </w:r>
-      <w:proofErr w:type="gramEnd"/>
-      <w:r>
-        <w:t xml:space="preserve"> you can press the </w:t>
+        <w:t xml:space="preserve">. This is a keyboard shortcut for adding a Component. Alternatively you can press the </w:t>
       </w:r>
       <w:r>
         <w:rPr>
@@ -2330,23 +2258,7 @@
         <w:contextualSpacing w:val="0"/>
       </w:pPr>
       <w:r>
-        <w:t xml:space="preserve">Add a Slab component (it should be </w:t>
-      </w:r>
-      <w:proofErr w:type="gramStart"/>
-      <w:r>
-        <w:t>pretty obvious</w:t>
-      </w:r>
-      <w:proofErr w:type="gramEnd"/>
-      <w:r>
-        <w:t xml:space="preserve"> how to add a </w:t>
-      </w:r>
-      <w:proofErr w:type="spellStart"/>
-      <w:r>
-        <w:t>LipidLeaflet</w:t>
-      </w:r>
-      <w:proofErr w:type="spellEnd"/>
-      <w:r>
-        <w:t xml:space="preserve"> now).</w:t>
+        <w:t>Add a Slab component (it should be pretty obvious how to add a LipidLeaflet now).</w:t>
       </w:r>
     </w:p>
     <w:p>
@@ -2672,21 +2584,7 @@
         <w:rPr>
           <w:rFonts w:ascii="Calibri" w:hAnsi="Calibri" w:cs="Calibri"/>
         </w:rPr>
-        <w:t xml:space="preserve"> to </w:t>
-      </w:r>
-      <w:proofErr w:type="spellStart"/>
-      <w:r>
-        <w:rPr>
-          <w:rFonts w:ascii="Calibri" w:hAnsi="Calibri" w:cs="Calibri"/>
-        </w:rPr>
-        <w:t>autoscale</w:t>
-      </w:r>
-      <w:proofErr w:type="spellEnd"/>
-      <w:r>
-        <w:rPr>
-          <w:rFonts w:ascii="Calibri" w:hAnsi="Calibri" w:cs="Calibri"/>
-        </w:rPr>
-        <w:t xml:space="preserve"> the graph axes </w:t>
+        <w:t xml:space="preserve"> to autoscale the graph axes </w:t>
       </w:r>
       <w:r>
         <w:rPr>
@@ -2775,21 +2673,7 @@
         <w:rPr>
           <w:rFonts w:ascii="Calibri" w:hAnsi="Calibri" w:cs="Calibri"/>
         </w:rPr>
-        <w:t xml:space="preserve">so that the frequency of the </w:t>
-      </w:r>
-      <w:proofErr w:type="spellStart"/>
-      <w:r>
-        <w:rPr>
-          <w:rFonts w:ascii="Calibri" w:hAnsi="Calibri" w:cs="Calibri"/>
-        </w:rPr>
-        <w:t>Kiessig</w:t>
-      </w:r>
-      <w:proofErr w:type="spellEnd"/>
-      <w:r>
-        <w:rPr>
-          <w:rFonts w:ascii="Calibri" w:hAnsi="Calibri" w:cs="Calibri"/>
-        </w:rPr>
-        <w:t xml:space="preserve"> fringes</w:t>
+        <w:t>so that the frequency of the Kiessig fringes</w:t>
       </w:r>
       <w:r>
         <w:rPr>
@@ -3557,7 +3441,6 @@
         </w:rPr>
         <w:t xml:space="preserve">change the </w:t>
       </w:r>
-      <w:proofErr w:type="spellStart"/>
       <w:r>
         <w:rPr>
           <w:rFonts w:ascii="Calibri" w:hAnsi="Calibri" w:cs="Calibri"/>
@@ -3566,7 +3449,6 @@
         </w:rPr>
         <w:t>bkg</w:t>
       </w:r>
-      <w:proofErr w:type="spellEnd"/>
       <w:r>
         <w:rPr>
           <w:rFonts w:ascii="Calibri" w:hAnsi="Calibri" w:cs="Calibri"/>
@@ -3618,7 +3500,6 @@
         </w:rPr>
         <w:t xml:space="preserve"> value below 2500 by just changing the </w:t>
       </w:r>
-      <w:proofErr w:type="spellStart"/>
       <w:r>
         <w:rPr>
           <w:rFonts w:ascii="Calibri" w:hAnsi="Calibri" w:cs="Calibri"/>
@@ -3628,7 +3509,6 @@
         </w:rPr>
         <w:t>bkg</w:t>
       </w:r>
-      <w:proofErr w:type="spellEnd"/>
       <w:r>
         <w:rPr>
           <w:rFonts w:ascii="Calibri" w:hAnsi="Calibri" w:cs="Calibri"/>
@@ -3739,8 +3619,6 @@
         </w:rPr>
         <w:t>, give it a filename “</w:t>
       </w:r>
-      <w:proofErr w:type="spellStart"/>
-      <w:proofErr w:type="gramStart"/>
       <w:r>
         <w:rPr>
           <w:rFonts w:ascii="Calibri" w:hAnsi="Calibri" w:cs="Calibri"/>
@@ -3750,8 +3628,6 @@
         </w:rPr>
         <w:t>corefinement.mtft</w:t>
       </w:r>
-      <w:proofErr w:type="spellEnd"/>
-      <w:proofErr w:type="gramEnd"/>
       <w:r>
         <w:rPr>
           <w:rFonts w:ascii="Calibri" w:hAnsi="Calibri" w:cs="Calibri"/>
@@ -3881,7 +3757,6 @@
                               </w:rPr>
                               <w:t xml:space="preserve"> </w:t>
                             </w:r>
-                            <w:proofErr w:type="gramStart"/>
                             <w:r>
                               <w:rPr>
                                 <w:lang w:val="en-US"/>
@@ -3892,14 +3767,7 @@
                               <w:rPr>
                                 <w:lang w:val="en-US"/>
                               </w:rPr>
-                              <w:t>, and</w:t>
-                            </w:r>
-                            <w:proofErr w:type="gramEnd"/>
-                            <w:r>
-                              <w:rPr>
-                                <w:lang w:val="en-US"/>
-                              </w:rPr>
-                              <w:t xml:space="preserve"> describes the ‘standard deviation’ of an error function.</w:t>
+                              <w:t>, and describes the ‘standard deviation’ of an error function.</w:t>
                             </w:r>
                             <w:r>
                               <w:rPr>
@@ -3987,21 +3855,7 @@
                               <w:rPr>
                                 <w:lang w:val="en-US"/>
                               </w:rPr>
-                              <w:t xml:space="preserve"> between </w:t>
-                            </w:r>
-                            <w:proofErr w:type="spellStart"/>
-                            <w:r>
-                              <w:rPr>
-                                <w:lang w:val="en-US"/>
-                              </w:rPr>
-                              <w:t>si</w:t>
-                            </w:r>
-                            <w:proofErr w:type="spellEnd"/>
-                            <w:r>
-                              <w:rPr>
-                                <w:lang w:val="en-US"/>
-                              </w:rPr>
-                              <w:t>/sio2. The roughness of the polymer Slab refers to the sio2/polymer interface.</w:t>
+                              <w:t xml:space="preserve"> between si/sio2. The roughness of the polymer Slab refers to the sio2/polymer interface.</w:t>
                             </w:r>
                           </w:p>
                           <w:p>
@@ -4020,21 +3874,7 @@
                               <w:rPr>
                                 <w:lang w:val="en-US"/>
                               </w:rPr>
-                              <w:t xml:space="preserve">the roughness parameter has to make physical </w:t>
-                            </w:r>
-                            <w:proofErr w:type="gramStart"/>
-                            <w:r>
-                              <w:rPr>
-                                <w:lang w:val="en-US"/>
-                              </w:rPr>
-                              <w:t>sense, and</w:t>
-                            </w:r>
-                            <w:proofErr w:type="gramEnd"/>
-                            <w:r>
-                              <w:rPr>
-                                <w:lang w:val="en-US"/>
-                              </w:rPr>
-                              <w:t xml:space="preserve"> shouldn’t really be more than half of the thickness of either of the adjoining slabs. Otherwise, the roughness of the layer would extend past either of the slabs.</w:t>
+                              <w:t>the roughness parameter has to make physical sense, and shouldn’t really be more than half of the thickness of either of the adjoining slabs. Otherwise, the roughness of the layer would extend past either of the slabs.</w:t>
                             </w:r>
                             <w:r>
                               <w:rPr>
@@ -4411,7 +4251,6 @@
                         </w:rPr>
                         <w:t xml:space="preserve"> </w:t>
                       </w:r>
-                      <w:proofErr w:type="gramStart"/>
                       <w:r>
                         <w:rPr>
                           <w:lang w:val="en-US"/>
@@ -4422,14 +4261,7 @@
                         <w:rPr>
                           <w:lang w:val="en-US"/>
                         </w:rPr>
-                        <w:t>, and</w:t>
-                      </w:r>
-                      <w:proofErr w:type="gramEnd"/>
-                      <w:r>
-                        <w:rPr>
-                          <w:lang w:val="en-US"/>
-                        </w:rPr>
-                        <w:t xml:space="preserve"> describes the ‘standard deviation’ of an error function.</w:t>
+                        <w:t>, and describes the ‘standard deviation’ of an error function.</w:t>
                       </w:r>
                       <w:r>
                         <w:rPr>
@@ -4517,21 +4349,7 @@
                         <w:rPr>
                           <w:lang w:val="en-US"/>
                         </w:rPr>
-                        <w:t xml:space="preserve"> between </w:t>
-                      </w:r>
-                      <w:proofErr w:type="spellStart"/>
-                      <w:r>
-                        <w:rPr>
-                          <w:lang w:val="en-US"/>
-                        </w:rPr>
-                        <w:t>si</w:t>
-                      </w:r>
-                      <w:proofErr w:type="spellEnd"/>
-                      <w:r>
-                        <w:rPr>
-                          <w:lang w:val="en-US"/>
-                        </w:rPr>
-                        <w:t>/sio2. The roughness of the polymer Slab refers to the sio2/polymer interface.</w:t>
+                        <w:t xml:space="preserve"> between si/sio2. The roughness of the polymer Slab refers to the sio2/polymer interface.</w:t>
                       </w:r>
                     </w:p>
                     <w:p>
@@ -4550,21 +4368,7 @@
                         <w:rPr>
                           <w:lang w:val="en-US"/>
                         </w:rPr>
-                        <w:t xml:space="preserve">the roughness parameter has to make physical </w:t>
-                      </w:r>
-                      <w:proofErr w:type="gramStart"/>
-                      <w:r>
-                        <w:rPr>
-                          <w:lang w:val="en-US"/>
-                        </w:rPr>
-                        <w:t>sense, and</w:t>
-                      </w:r>
-                      <w:proofErr w:type="gramEnd"/>
-                      <w:r>
-                        <w:rPr>
-                          <w:lang w:val="en-US"/>
-                        </w:rPr>
-                        <w:t xml:space="preserve"> shouldn’t really be more than half of the thickness of either of the adjoining slabs. Otherwise, the roughness of the layer would extend past either of the slabs.</w:t>
+                        <w:t>the roughness parameter has to make physical sense, and shouldn’t really be more than half of the thickness of either of the adjoining slabs. Otherwise, the roughness of the layer would extend past either of the slabs.</w:t>
                       </w:r>
                       <w:r>
                         <w:rPr>
@@ -4877,15 +4681,7 @@
         <w:t>e361r</w:t>
       </w:r>
       <w:r>
-        <w:t xml:space="preserve">” dataset to the list of datasets to be fitted. You can do this by selecting the dataset in the data tree, then drag it to the list box on the bottom </w:t>
-      </w:r>
-      <w:proofErr w:type="gramStart"/>
-      <w:r>
-        <w:t>right hand</w:t>
-      </w:r>
-      <w:proofErr w:type="gramEnd"/>
-      <w:r>
-        <w:t xml:space="preserve"> side of the GUI</w:t>
+        <w:t>” dataset to the list of datasets to be fitted. You can do this by selecting the dataset in the data tree, then drag it to the list box on the bottom right hand side of the GUI</w:t>
       </w:r>
       <w:r>
         <w:t xml:space="preserve"> (</w:t>
@@ -4915,15 +4711,7 @@
         <w:t>)</w:t>
       </w:r>
       <w:r>
-        <w:t xml:space="preserve">. </w:t>
-      </w:r>
-      <w:proofErr w:type="gramStart"/>
-      <w:r>
-        <w:t>Alternatively</w:t>
-      </w:r>
-      <w:proofErr w:type="gramEnd"/>
-      <w:r>
-        <w:t xml:space="preserve"> you can </w:t>
+        <w:t xml:space="preserve">. Alternatively you can </w:t>
       </w:r>
       <w:r>
         <w:t xml:space="preserve">select the dataset and </w:t>
@@ -5000,15 +4788,7 @@
         <w:contextualSpacing w:val="0"/>
       </w:pPr>
       <w:r>
-        <w:t xml:space="preserve">We have to decide which parameters we want to </w:t>
-      </w:r>
-      <w:proofErr w:type="gramStart"/>
-      <w:r>
-        <w:t>vary, and</w:t>
-      </w:r>
-      <w:proofErr w:type="gramEnd"/>
-      <w:r>
-        <w:t xml:space="preserve"> apply the bounds we want for each parameter. If you select a checkbox, then that parameter will be varied during the fit.</w:t>
+        <w:t>We have to decide which parameters we want to vary, and apply the bounds we want for each parameter. If you select a checkbox, then that parameter will be varied during the fit.</w:t>
       </w:r>
     </w:p>
     <w:p>
@@ -5050,11 +4830,9 @@
         <w:spacing w:after="120"/>
         <w:contextualSpacing w:val="0"/>
       </w:pPr>
-      <w:proofErr w:type="spellStart"/>
       <w:r>
         <w:t>bkg</w:t>
       </w:r>
-      <w:proofErr w:type="spellEnd"/>
     </w:p>
     <w:p>
       <w:pPr>
@@ -5109,13 +4887,8 @@
         <w:contextualSpacing w:val="0"/>
       </w:pPr>
       <w:r>
-        <w:t>polymer-</w:t>
-      </w:r>
-      <w:proofErr w:type="spellStart"/>
-      <w:r>
-        <w:t>sld</w:t>
-      </w:r>
-      <w:proofErr w:type="spellEnd"/>
+        <w:t>polymer-sld</w:t>
+      </w:r>
     </w:p>
     <w:p>
       <w:pPr>
@@ -5142,13 +4915,8 @@
         <w:contextualSpacing w:val="0"/>
       </w:pPr>
       <w:r>
-        <w:t>backing-</w:t>
-      </w:r>
-      <w:proofErr w:type="spellStart"/>
-      <w:r>
-        <w:t>sld</w:t>
-      </w:r>
-      <w:proofErr w:type="spellEnd"/>
+        <w:t>backing-sld</w:t>
+      </w:r>
     </w:p>
     <w:p>
       <w:pPr>
@@ -5334,15 +5102,7 @@
       </w:fldSimple>
       <w:bookmarkEnd w:id="1"/>
       <w:r>
-        <w:t xml:space="preserve"> The e361 dataset is selected in the data tree, and the e361 dataset will be fitted (bottom </w:t>
-      </w:r>
-      <w:proofErr w:type="gramStart"/>
-      <w:r>
-        <w:t>right hand</w:t>
-      </w:r>
-      <w:proofErr w:type="gramEnd"/>
-      <w:r>
-        <w:t xml:space="preserve"> corner).</w:t>
+        <w:t xml:space="preserve"> The e361 dataset is selected in the data tree, and the e361 dataset will be fitted (bottom right hand corner).</w:t>
       </w:r>
     </w:p>
     <w:p>
@@ -5395,28 +5155,7 @@
         <w:sym w:font="Wingdings" w:char="F0E0"/>
       </w:r>
       <w:r>
-        <w:t>Fit As” menu options. There you can select “</w:t>
-      </w:r>
-      <w:proofErr w:type="spellStart"/>
-      <w:r>
-        <w:t>linY</w:t>
-      </w:r>
-      <w:proofErr w:type="spellEnd"/>
-      <w:r>
-        <w:t xml:space="preserve"> vs X”</w:t>
-      </w:r>
-      <w:proofErr w:type="gramStart"/>
-      <w:r>
-        <w:t>/”</w:t>
-      </w:r>
-      <w:proofErr w:type="spellStart"/>
-      <w:r>
-        <w:t>logY</w:t>
-      </w:r>
-      <w:proofErr w:type="spellEnd"/>
-      <w:proofErr w:type="gramEnd"/>
-      <w:r>
-        <w:t xml:space="preserve"> vs X”/”YX</w:t>
+        <w:t>Fit As” menu options. There you can select “linY vs X”/”logY vs X”/”YX</w:t>
       </w:r>
       <w:r>
         <w:rPr>
@@ -5552,23 +5291,7 @@
                                 <w:color w:val="000000" w:themeColor="text1"/>
                                 <w:lang w:val="en-US"/>
                               </w:rPr>
-                              <w:t xml:space="preserve">A good default is </w:t>
-                            </w:r>
-                            <w:proofErr w:type="spellStart"/>
-                            <w:r>
-                              <w:rPr>
-                                <w:color w:val="000000" w:themeColor="text1"/>
-                                <w:lang w:val="en-US"/>
-                              </w:rPr>
-                              <w:t>logY</w:t>
-                            </w:r>
-                            <w:proofErr w:type="spellEnd"/>
-                            <w:r>
-                              <w:rPr>
-                                <w:color w:val="000000" w:themeColor="text1"/>
-                                <w:lang w:val="en-US"/>
-                              </w:rPr>
-                              <w:t xml:space="preserve"> vs X, </w:t>
+                              <w:t xml:space="preserve">A good default is logY vs X, </w:t>
                             </w:r>
                             <w:r>
                               <w:rPr>
@@ -5591,17 +5314,8 @@
                                 <w:color w:val="000000" w:themeColor="text1"/>
                                 <w:lang w:val="en-US"/>
                               </w:rPr>
-                              <w:t xml:space="preserve"> However, not using error bar weighting typically works for </w:t>
+                              <w:t xml:space="preserve"> However, not using error bar weighting typically works for logY</w:t>
                             </w:r>
-                            <w:proofErr w:type="spellStart"/>
-                            <w:r>
-                              <w:rPr>
-                                <w:color w:val="000000" w:themeColor="text1"/>
-                                <w:lang w:val="en-US"/>
-                              </w:rPr>
-                              <w:t>logY</w:t>
-                            </w:r>
-                            <w:proofErr w:type="spellEnd"/>
                             <w:r>
                               <w:rPr>
                                 <w:color w:val="000000" w:themeColor="text1"/>
@@ -5715,23 +5429,7 @@
                                 <w:color w:val="000000" w:themeColor="text1"/>
                                 <w:lang w:val="en-US"/>
                               </w:rPr>
-                              <w:t xml:space="preserve">an option other than </w:t>
-                            </w:r>
-                            <w:proofErr w:type="spellStart"/>
-                            <w:r>
-                              <w:rPr>
-                                <w:color w:val="000000" w:themeColor="text1"/>
-                                <w:lang w:val="en-US"/>
-                              </w:rPr>
-                              <w:t>logY</w:t>
-                            </w:r>
-                            <w:proofErr w:type="spellEnd"/>
-                            <w:r>
-                              <w:rPr>
-                                <w:color w:val="000000" w:themeColor="text1"/>
-                                <w:lang w:val="en-US"/>
-                              </w:rPr>
-                              <w:t xml:space="preserve"> </w:t>
+                              <w:t xml:space="preserve">an option other than logY </w:t>
                             </w:r>
                             <w:r>
                               <w:rPr>
@@ -5776,27 +5474,7 @@
                                 <w:color w:val="000000" w:themeColor="text1"/>
                                 <w:lang w:val="en-US"/>
                               </w:rPr>
-                              <w:t xml:space="preserve">Do not fit as </w:t>
-                            </w:r>
-                            <w:proofErr w:type="spellStart"/>
-                            <w:r>
-                              <w:rPr>
-                                <w:b/>
-                                <w:bCs/>
-                                <w:color w:val="000000" w:themeColor="text1"/>
-                                <w:lang w:val="en-US"/>
-                              </w:rPr>
-                              <w:t>linY</w:t>
-                            </w:r>
-                            <w:proofErr w:type="spellEnd"/>
-                            <w:r>
-                              <w:rPr>
-                                <w:b/>
-                                <w:bCs/>
-                                <w:color w:val="000000" w:themeColor="text1"/>
-                                <w:lang w:val="en-US"/>
-                              </w:rPr>
-                              <w:t xml:space="preserve"> vs Q when the data is not weighted by the measurement uncertainties</w:t>
+                              <w:t>Do not fit as linY vs Q when the data is not weighted by the measurement uncertainties</w:t>
                             </w:r>
                             <w:r>
                               <w:rPr>
@@ -5855,27 +5533,7 @@
                                 <w:color w:val="000000" w:themeColor="text1"/>
                                 <w:lang w:val="en-US"/>
                               </w:rPr>
-                              <w:t xml:space="preserve">A good default is </w:t>
-                            </w:r>
-                            <w:proofErr w:type="spellStart"/>
-                            <w:r>
-                              <w:rPr>
-                                <w:b/>
-                                <w:bCs/>
-                                <w:color w:val="000000" w:themeColor="text1"/>
-                                <w:lang w:val="en-US"/>
-                              </w:rPr>
-                              <w:t>logY</w:t>
-                            </w:r>
-                            <w:proofErr w:type="spellEnd"/>
-                            <w:r>
-                              <w:rPr>
-                                <w:b/>
-                                <w:bCs/>
-                                <w:color w:val="000000" w:themeColor="text1"/>
-                                <w:lang w:val="en-US"/>
-                              </w:rPr>
-                              <w:t xml:space="preserve"> vs X, with “use errors” de-selected. </w:t>
+                              <w:t xml:space="preserve">A good default is logY vs X, with “use errors” de-selected. </w:t>
                             </w:r>
                             <w:r>
                               <w:rPr>
@@ -5920,27 +5578,7 @@
                                 <w:color w:val="000000" w:themeColor="text1"/>
                                 <w:lang w:val="en-US"/>
                               </w:rPr>
-                              <w:t xml:space="preserve">It’s not advised to fit as </w:t>
-                            </w:r>
-                            <w:proofErr w:type="spellStart"/>
-                            <w:r>
-                              <w:rPr>
-                                <w:b/>
-                                <w:bCs/>
-                                <w:color w:val="000000" w:themeColor="text1"/>
-                                <w:lang w:val="en-US"/>
-                              </w:rPr>
-                              <w:t>linY</w:t>
-                            </w:r>
-                            <w:proofErr w:type="spellEnd"/>
-                            <w:r>
-                              <w:rPr>
-                                <w:b/>
-                                <w:bCs/>
-                                <w:color w:val="000000" w:themeColor="text1"/>
-                                <w:lang w:val="en-US"/>
-                              </w:rPr>
-                              <w:t xml:space="preserve"> vs X</w:t>
+                              <w:t>It’s not advised to fit as linY vs X</w:t>
                             </w:r>
                             <w:r>
                               <w:rPr>
@@ -6520,15 +6158,7 @@
         <w:t>uncheck</w:t>
       </w:r>
       <w:r>
-        <w:t xml:space="preserve"> “</w:t>
-      </w:r>
-      <w:proofErr w:type="spellStart"/>
-      <w:r>
-        <w:t>dq</w:t>
-      </w:r>
-      <w:proofErr w:type="spellEnd"/>
-      <w:r>
-        <w:t>/q const. smearing”, and refnx will use th</w:t>
+        <w:t xml:space="preserve"> “dq/q const. smearing”, and refnx will use th</w:t>
       </w:r>
       <w:r>
         <w:t>e information from the file</w:t>
@@ -6548,49 +6178,20 @@
         <w:ind w:hanging="720"/>
         <w:contextualSpacing w:val="0"/>
       </w:pPr>
-      <w:proofErr w:type="gramStart"/>
-      <w:r>
-        <w:t>Otherwise</w:t>
-      </w:r>
-      <w:proofErr w:type="gramEnd"/>
-      <w:r>
-        <w:t xml:space="preserve"> NR instruments typically measure with </w:t>
+      <w:r>
+        <w:t xml:space="preserve">Otherwise NR instruments typically measure with </w:t>
       </w:r>
       <w:r>
         <w:t>a constant</w:t>
       </w:r>
       <w:r>
-        <w:t xml:space="preserve"> fractional </w:t>
-      </w:r>
-      <w:proofErr w:type="spellStart"/>
-      <w:r>
-        <w:t>dq</w:t>
-      </w:r>
-      <w:proofErr w:type="spellEnd"/>
-      <w:r>
-        <w:t>/q resolution. You then need to select the “</w:t>
-      </w:r>
-      <w:proofErr w:type="spellStart"/>
-      <w:r>
-        <w:t>dq</w:t>
-      </w:r>
-      <w:proofErr w:type="spellEnd"/>
-      <w:r>
-        <w:t xml:space="preserve">/q const. smearing” checkbox and enter a value </w:t>
+        <w:t xml:space="preserve"> fractional dq/q resolution. You then need to select the “dq/q const. smearing” checkbox and enter a value </w:t>
       </w:r>
       <w:r>
         <w:t>for</w:t>
       </w:r>
       <w:r>
-        <w:t xml:space="preserve"> the “</w:t>
-      </w:r>
-      <w:proofErr w:type="spellStart"/>
-      <w:r>
-        <w:t>dq</w:t>
-      </w:r>
-      <w:proofErr w:type="spellEnd"/>
-      <w:r>
-        <w:t xml:space="preserve">-resolution” </w:t>
+        <w:t xml:space="preserve"> the “dq-resolution” </w:t>
       </w:r>
       <w:r>
         <w:t>parameter.</w:t>
@@ -6614,61 +6215,19 @@
         <w:rPr>
           <w:color w:val="FF0000"/>
         </w:rPr>
-        <w:t xml:space="preserve">With the </w:t>
-      </w:r>
-      <w:proofErr w:type="spellStart"/>
+        <w:t xml:space="preserve">With the dq/q const. smearing checkbox selected, select the dq-resolution parameter, then use the slider to vary the resolution. What happens to the </w:t>
+      </w:r>
       <w:r>
         <w:rPr>
           <w:color w:val="FF0000"/>
         </w:rPr>
-        <w:t>dq</w:t>
-      </w:r>
-      <w:proofErr w:type="spellEnd"/>
+        <w:t xml:space="preserve">model </w:t>
+      </w:r>
       <w:r>
         <w:rPr>
           <w:color w:val="FF0000"/>
         </w:rPr>
-        <w:t xml:space="preserve">/q const. smearing checkbox selected, select the </w:t>
-      </w:r>
-      <w:proofErr w:type="spellStart"/>
-      <w:r>
-        <w:rPr>
-          <w:color w:val="FF0000"/>
-        </w:rPr>
-        <w:t>dq</w:t>
-      </w:r>
-      <w:proofErr w:type="spellEnd"/>
-      <w:r>
-        <w:rPr>
-          <w:color w:val="FF0000"/>
-        </w:rPr>
-        <w:t xml:space="preserve">-resolution parameter, then use the slider to vary the resolution. What happens to the </w:t>
-      </w:r>
-      <w:r>
-        <w:rPr>
-          <w:color w:val="FF0000"/>
-        </w:rPr>
-        <w:t xml:space="preserve">model </w:t>
-      </w:r>
-      <w:r>
-        <w:rPr>
-          <w:color w:val="FF0000"/>
-        </w:rPr>
-        <w:t xml:space="preserve">reflectivity curve as the fractional </w:t>
-      </w:r>
-      <w:proofErr w:type="spellStart"/>
-      <w:r>
-        <w:rPr>
-          <w:color w:val="FF0000"/>
-        </w:rPr>
-        <w:t>dq</w:t>
-      </w:r>
-      <w:proofErr w:type="spellEnd"/>
-      <w:r>
-        <w:rPr>
-          <w:color w:val="FF0000"/>
-        </w:rPr>
-        <w:t>/q resolution is varied</w:t>
+        <w:t>reflectivity curve as the fractional dq/q resolution is varied</w:t>
       </w:r>
       <w:r>
         <w:rPr>
@@ -6744,21 +6303,7 @@
         <w:rPr>
           <w:color w:val="FF0000"/>
         </w:rPr>
-        <w:t xml:space="preserve">hat happens to the model curve around the critical edge as the fractional </w:t>
-      </w:r>
-      <w:proofErr w:type="spellStart"/>
-      <w:r>
-        <w:rPr>
-          <w:color w:val="FF0000"/>
-        </w:rPr>
-        <w:t>dq</w:t>
-      </w:r>
-      <w:proofErr w:type="spellEnd"/>
-      <w:r>
-        <w:rPr>
-          <w:color w:val="FF0000"/>
-        </w:rPr>
-        <w:t>/q resolution is varied from 0 to 20?</w:t>
+        <w:t>hat happens to the model curve around the critical edge as the fractional dq/q resolution is varied from 0 to 20?</w:t>
       </w:r>
     </w:p>
     <w:p>
@@ -6824,21 +6369,7 @@
         <w:rPr>
           <w:color w:val="000000" w:themeColor="text1"/>
         </w:rPr>
-        <w:t xml:space="preserve">Change the </w:t>
-      </w:r>
-      <w:proofErr w:type="spellStart"/>
-      <w:r>
-        <w:rPr>
-          <w:color w:val="000000" w:themeColor="text1"/>
-        </w:rPr>
-        <w:t>dq</w:t>
-      </w:r>
-      <w:proofErr w:type="spellEnd"/>
-      <w:r>
-        <w:rPr>
-          <w:color w:val="000000" w:themeColor="text1"/>
-        </w:rPr>
-        <w:t>/q resolution back to 5.</w:t>
+        <w:t>Change the dq/q resolution back to 5.</w:t>
       </w:r>
       <w:r>
         <w:rPr>
@@ -6918,7 +6449,6 @@
         </w:rPr>
         <w:t xml:space="preserve">fractional </w:t>
       </w:r>
-      <w:proofErr w:type="spellStart"/>
       <w:r>
         <w:rPr>
           <w:b/>
@@ -6926,7 +6456,6 @@
         </w:rPr>
         <w:t>dq</w:t>
       </w:r>
-      <w:proofErr w:type="spellEnd"/>
       <w:r>
         <w:rPr>
           <w:b/>
@@ -7025,15 +6554,7 @@
         <w:t>Algorithm</w:t>
       </w:r>
       <w:r>
-        <w:t xml:space="preserve">”. Differential-evolution is a good </w:t>
-      </w:r>
-      <w:proofErr w:type="gramStart"/>
-      <w:r>
-        <w:t>default, and</w:t>
-      </w:r>
-      <w:proofErr w:type="gramEnd"/>
-      <w:r>
-        <w:t xml:space="preserve"> is frequently used</w:t>
+        <w:t>”. Differential-evolution is a good default, and is frequently used</w:t>
       </w:r>
       <w:r>
         <w:rPr>
@@ -7142,15 +6663,7 @@
         <w:t>button.</w:t>
       </w:r>
       <w:r>
-        <w:t xml:space="preserve"> You should see a progress dialogue appear as the optimisation runs. When it </w:t>
-      </w:r>
-      <w:proofErr w:type="gramStart"/>
-      <w:r>
-        <w:t>disappears</w:t>
-      </w:r>
-      <w:proofErr w:type="gramEnd"/>
-      <w:r>
-        <w:t xml:space="preserve"> the fit has finished.</w:t>
+        <w:t xml:space="preserve"> You should see a progress dialogue appear as the optimisation runs. When it disappears the fit has finished.</w:t>
       </w:r>
     </w:p>
     <w:p>
@@ -7213,21 +6726,7 @@
         <w:rPr>
           <w:color w:val="FF0000"/>
         </w:rPr>
-        <w:t xml:space="preserve">For a thick film with plenty of </w:t>
-      </w:r>
-      <w:proofErr w:type="spellStart"/>
-      <w:r>
-        <w:rPr>
-          <w:color w:val="FF0000"/>
-        </w:rPr>
-        <w:t>Kiessig</w:t>
-      </w:r>
-      <w:proofErr w:type="spellEnd"/>
-      <w:r>
-        <w:rPr>
-          <w:color w:val="FF0000"/>
-        </w:rPr>
-        <w:t xml:space="preserve"> fringes do you expect the uncertainty in film thickness to be:</w:t>
+        <w:t>For a thick film with plenty of Kiessig fringes do you expect the uncertainty in film thickness to be:</w:t>
       </w:r>
     </w:p>
     <w:p>
@@ -7261,21 +6760,7 @@
           <w:color w:val="FF0000"/>
         </w:rPr>
         <w:tab/>
-        <w:t>(</w:t>
-      </w:r>
-      <w:proofErr w:type="gramStart"/>
-      <w:r>
-        <w:rPr>
-          <w:color w:val="FF0000"/>
-        </w:rPr>
-        <w:t>circle</w:t>
-      </w:r>
-      <w:proofErr w:type="gramEnd"/>
-      <w:r>
-        <w:rPr>
-          <w:color w:val="FF0000"/>
-        </w:rPr>
-        <w:t xml:space="preserve"> one)</w:t>
+        <w:t>(circle one)</w:t>
       </w:r>
     </w:p>
     <w:p>
@@ -7856,21 +7341,7 @@
         <w:rPr>
           <w:color w:val="000000" w:themeColor="text1"/>
         </w:rPr>
-        <w:t>experiment or redoing the fit</w:t>
-      </w:r>
-      <w:proofErr w:type="gramStart"/>
-      <w:r>
-        <w:rPr>
-          <w:color w:val="000000" w:themeColor="text1"/>
-        </w:rPr>
-        <w:t>), and</w:t>
-      </w:r>
-      <w:proofErr w:type="gramEnd"/>
-      <w:r>
-        <w:rPr>
-          <w:color w:val="000000" w:themeColor="text1"/>
-        </w:rPr>
-        <w:t xml:space="preserve"> do the same for the </w:t>
+        <w:t xml:space="preserve">experiment or redoing the fit), and do the same for the </w:t>
       </w:r>
       <w:r>
         <w:rPr>
@@ -7977,15 +7448,7 @@
         <w:spacing w:after="120"/>
       </w:pPr>
       <w:r>
-        <w:t xml:space="preserve">Now that we can fit an individual </w:t>
-      </w:r>
-      <w:proofErr w:type="gramStart"/>
-      <w:r>
-        <w:t>dataset</w:t>
-      </w:r>
-      <w:proofErr w:type="gramEnd"/>
-      <w:r>
-        <w:t xml:space="preserve"> we will fit the other two contrasts.</w:t>
+        <w:t>Now that we can fit an individual dataset we will fit the other two contrasts.</w:t>
       </w:r>
     </w:p>
     <w:p>
@@ -8249,23 +7712,7 @@
         <w:ind w:hanging="720"/>
       </w:pPr>
       <w:r>
-        <w:t xml:space="preserve">Expand the model for e365 and </w:t>
-      </w:r>
-      <w:proofErr w:type="gramStart"/>
-      <w:r>
-        <w:t>e366, and</w:t>
-      </w:r>
-      <w:proofErr w:type="gramEnd"/>
-      <w:r>
-        <w:t xml:space="preserve"> change the real part of the backing SLD for e365 (</w:t>
-      </w:r>
-      <w:proofErr w:type="spellStart"/>
-      <w:r>
-        <w:t>HDmix</w:t>
-      </w:r>
-      <w:proofErr w:type="spellEnd"/>
-      <w:r>
-        <w:t>) and e366 (H</w:t>
+        <w:t>Expand the model for e365 and e366, and change the real part of the backing SLD for e365 (HDmix) and e366 (H</w:t>
       </w:r>
       <w:r>
         <w:rPr>
@@ -8274,31 +7721,7 @@
         <w:t>2</w:t>
       </w:r>
       <w:r>
-        <w:t xml:space="preserve">O) to 3.47 and -0.56 respectively. We don’t want to fit the backing SLD for e366, so deselect </w:t>
-      </w:r>
-      <w:proofErr w:type="gramStart"/>
-      <w:r>
-        <w:t>it’s</w:t>
-      </w:r>
-      <w:proofErr w:type="gramEnd"/>
-      <w:r>
-        <w:t xml:space="preserve"> checkbox. We do want to fit </w:t>
-      </w:r>
-      <w:proofErr w:type="gramStart"/>
-      <w:r>
-        <w:t>e365, but</w:t>
-      </w:r>
-      <w:proofErr w:type="gramEnd"/>
-      <w:r>
-        <w:t xml:space="preserve"> change </w:t>
-      </w:r>
-      <w:proofErr w:type="spellStart"/>
-      <w:r>
-        <w:t>it’s</w:t>
-      </w:r>
-      <w:proofErr w:type="spellEnd"/>
-      <w:r>
-        <w:t xml:space="preserve"> lower and upper bounds to [3.3, 3.5].</w:t>
+        <w:t>O) to 3.47 and -0.56 respectively. We don’t want to fit the backing SLD for e366, so deselect it’s checkbox. We do want to fit e365, but change it’s lower and upper bounds to [3.3, 3.5].</w:t>
       </w:r>
     </w:p>
     <w:p/>
@@ -8807,21 +8230,7 @@
         <w:rPr>
           <w:rFonts w:ascii="Calibri" w:hAnsi="Calibri" w:cs="Calibri"/>
         </w:rPr>
-        <w:t xml:space="preserve"> To select multiple </w:t>
-      </w:r>
-      <w:proofErr w:type="gramStart"/>
-      <w:r>
-        <w:rPr>
-          <w:rFonts w:ascii="Calibri" w:hAnsi="Calibri" w:cs="Calibri"/>
-        </w:rPr>
-        <w:t>parameters</w:t>
-      </w:r>
-      <w:proofErr w:type="gramEnd"/>
-      <w:r>
-        <w:rPr>
-          <w:rFonts w:ascii="Calibri" w:hAnsi="Calibri" w:cs="Calibri"/>
-        </w:rPr>
-        <w:t xml:space="preserve"> hold the </w:t>
+        <w:t xml:space="preserve"> To select multiple parameters hold the </w:t>
       </w:r>
       <w:r>
         <w:rPr>
@@ -9217,16 +8626,8 @@
         <w:rPr>
           <w:color w:val="000000" w:themeColor="text1"/>
         </w:rPr>
-        <w:t xml:space="preserve">polymer </w:t>
-      </w:r>
-      <w:proofErr w:type="spellStart"/>
-      <w:r>
-        <w:rPr>
-          <w:color w:val="000000" w:themeColor="text1"/>
-        </w:rPr>
-        <w:t>vfsolv</w:t>
-      </w:r>
-      <w:proofErr w:type="spellEnd"/>
+        <w:t>polymer vfsolv</w:t>
+      </w:r>
     </w:p>
     <w:p>
       <w:pPr>
@@ -9267,21 +8668,7 @@
         <w:rPr>
           <w:color w:val="000000" w:themeColor="text1"/>
         </w:rPr>
-        <w:t xml:space="preserve">Make sure the lower and upper bounds for “polymer </w:t>
-      </w:r>
-      <w:proofErr w:type="spellStart"/>
-      <w:r>
-        <w:rPr>
-          <w:color w:val="000000" w:themeColor="text1"/>
-        </w:rPr>
-        <w:t>vfsolv</w:t>
-      </w:r>
-      <w:proofErr w:type="spellEnd"/>
-      <w:r>
-        <w:rPr>
-          <w:color w:val="000000" w:themeColor="text1"/>
-        </w:rPr>
-        <w:t xml:space="preserve">” are [0, 1]. The solvent penetration is done by the backing medium. If you use </w:t>
+        <w:t xml:space="preserve">Make sure the lower and upper bounds for “polymer vfsolv” are [0, 1]. The solvent penetration is done by the backing medium. If you use </w:t>
       </w:r>
       <w:r>
         <w:rPr>
@@ -9295,21 +8682,7 @@
         <w:rPr>
           <w:color w:val="000000" w:themeColor="text1"/>
         </w:rPr>
-        <w:t xml:space="preserve"> from a Python script you can make the solvent penetration any SLD you like (</w:t>
-      </w:r>
-      <w:proofErr w:type="gramStart"/>
-      <w:r>
-        <w:rPr>
-          <w:color w:val="000000" w:themeColor="text1"/>
-        </w:rPr>
-        <w:t>e.g.</w:t>
-      </w:r>
-      <w:proofErr w:type="gramEnd"/>
-      <w:r>
-        <w:rPr>
-          <w:color w:val="000000" w:themeColor="text1"/>
-        </w:rPr>
-        <w:t xml:space="preserve"> the fronting medium).</w:t>
+        <w:t xml:space="preserve"> from a Python script you can make the solvent penetration any SLD you like (e.g. the fronting medium).</w:t>
       </w:r>
     </w:p>
     <w:p>
@@ -10800,15 +10173,7 @@
         <w:t xml:space="preserve">, asking how many steps you’d like to perform. To start with we’re going to </w:t>
       </w:r>
       <w:r>
-        <w:t xml:space="preserve">do a quick investigation, so we’re going to run around 500 steps. The different ways of initialising the 200 MCMC chains (walkers) are </w:t>
-      </w:r>
-      <w:proofErr w:type="spellStart"/>
-      <w:r>
-        <w:t>covar</w:t>
-      </w:r>
-      <w:proofErr w:type="spellEnd"/>
-      <w:r>
-        <w:t>/jitter/prior:</w:t>
+        <w:t>do a quick investigation, so we’re going to run around 500 steps. The different ways of initialising the 200 MCMC chains (walkers) are covar/jitter/prior:</w:t>
       </w:r>
     </w:p>
     <w:p>
@@ -10821,13 +10186,8 @@
         <w:spacing w:after="120"/>
         <w:contextualSpacing w:val="0"/>
       </w:pPr>
-      <w:proofErr w:type="spellStart"/>
-      <w:r>
-        <w:t>covar</w:t>
-      </w:r>
-      <w:proofErr w:type="spellEnd"/>
-      <w:r>
-        <w:t xml:space="preserve"> – the walkers are distributed according to the covariance matrix around the current parameter location This is a good option if you already have a good fit as the covariance matrix is related to the parameter uncertainties.</w:t>
+      <w:r>
+        <w:t>covar – the walkers are distributed according to the covariance matrix around the current parameter location This is a good option if you already have a good fit as the covariance matrix is related to the parameter uncertainties.</w:t>
       </w:r>
     </w:p>
     <w:p>
@@ -10991,15 +10351,7 @@
         <w:contextualSpacing w:val="0"/>
       </w:pPr>
       <w:r>
-        <w:t xml:space="preserve">Once the sampling </w:t>
-      </w:r>
-      <w:proofErr w:type="gramStart"/>
-      <w:r>
-        <w:t>finishes</w:t>
-      </w:r>
-      <w:proofErr w:type="gramEnd"/>
-      <w:r>
-        <w:t xml:space="preserve"> you’ll </w:t>
+        <w:t xml:space="preserve">Once the sampling finishes you’ll </w:t>
       </w:r>
       <w:r>
         <w:t>be</w:t>
@@ -11052,7 +10404,6 @@
       <w:r>
         <w:t xml:space="preserve"> Leave </w:t>
       </w:r>
-      <w:proofErr w:type="spellStart"/>
       <w:r>
         <w:rPr>
           <w:i/>
@@ -11060,11 +10411,9 @@
         </w:rPr>
         <w:t>nthin</w:t>
       </w:r>
-      <w:proofErr w:type="spellEnd"/>
       <w:r>
         <w:t xml:space="preserve"> and </w:t>
       </w:r>
-      <w:proofErr w:type="spellStart"/>
       <w:r>
         <w:rPr>
           <w:i/>
@@ -11072,7 +10421,6 @@
         </w:rPr>
         <w:t>nburn</w:t>
       </w:r>
-      <w:proofErr w:type="spellEnd"/>
       <w:r>
         <w:t xml:space="preserve"> at their default values for the time being.</w:t>
       </w:r>
@@ -11197,15 +10545,7 @@
         <w:t>. It looks like zero autocorrelation is obtained after ~100 steps. However, this isn’t the best autocorrelation graph</w:t>
       </w:r>
       <w:r>
-        <w:t xml:space="preserve">, the curves drop significant below the X-axis. Normally to get a good estimate of the autocorrelation time one </w:t>
-      </w:r>
-      <w:proofErr w:type="gramStart"/>
-      <w:r>
-        <w:t>has to</w:t>
-      </w:r>
-      <w:proofErr w:type="gramEnd"/>
-      <w:r>
-        <w:t xml:space="preserve"> run for tens of times longer than the autocorrelation time. For example, if the autocorrelation time is 100, then acquiring 200 steps would only give ~2 samples contributing to this graph for a lag time of 100. This graph tells us that we should </w:t>
+        <w:t xml:space="preserve">, the curves drop significant below the X-axis. Normally to get a good estimate of the autocorrelation time one has to run for tens of times longer than the autocorrelation time. For example, if the autocorrelation time is 100, then acquiring 200 steps would only give ~2 samples contributing to this graph for a lag time of 100. This graph tells us that we should </w:t>
       </w:r>
       <w:r>
         <w:rPr>
@@ -11487,7 +10827,6 @@
       <w:r>
         <w:t xml:space="preserve"> This takes about 4.5 mins on my desktop. This time around the estimated autocorrelation time is ~1. When you process the data change </w:t>
       </w:r>
-      <w:proofErr w:type="spellStart"/>
       <w:r>
         <w:rPr>
           <w:i/>
@@ -11495,7 +10834,6 @@
         </w:rPr>
         <w:t>nburn</w:t>
       </w:r>
-      <w:proofErr w:type="spellEnd"/>
       <w:r>
         <w:t xml:space="preserve"> to </w:t>
       </w:r>
@@ -11520,8 +10858,6 @@
       <w:r>
         <w:t xml:space="preserve">The MCMC chain is saved in a file called </w:t>
       </w:r>
-      <w:proofErr w:type="spellStart"/>
-      <w:proofErr w:type="gramStart"/>
       <w:r>
         <w:rPr>
           <w:i/>
@@ -11529,8 +10865,6 @@
         </w:rPr>
         <w:t>steps.chain</w:t>
       </w:r>
-      <w:proofErr w:type="spellEnd"/>
-      <w:proofErr w:type="gramEnd"/>
       <w:r>
         <w:t>. You can reprocess this file at any time with “</w:t>
       </w:r>
@@ -11834,16 +11168,11 @@
         <w:t>/polymer</w:t>
       </w:r>
       <w:r>
-        <w:t xml:space="preserve"> </w:t>
-      </w:r>
-      <w:proofErr w:type="spellStart"/>
-      <w:r>
-        <w:t>roughness</w:t>
+        <w:t xml:space="preserve"> roughness</w:t>
       </w:r>
       <w:r>
         <w:t>es</w:t>
       </w:r>
-      <w:proofErr w:type="spellEnd"/>
       <w:r>
         <w:t xml:space="preserve"> might be too high compared to the SiO</w:t>
       </w:r>
@@ -11872,15 +11201,7 @@
         <w:t>2</w:t>
       </w:r>
       <w:r>
-        <w:t xml:space="preserve">/polymer </w:t>
-      </w:r>
-      <w:proofErr w:type="spellStart"/>
-      <w:r>
-        <w:t>roughnesses</w:t>
-      </w:r>
-      <w:proofErr w:type="spellEnd"/>
-      <w:r>
-        <w:t xml:space="preserve"> it might be reasonable to fix the roughness values at a reasonable value (3</w:t>
+        <w:t>/polymer roughnesses it might be reasonable to fix the roughness values at a reasonable value (3</w:t>
       </w:r>
       <w:r>
         <w:t xml:space="preserve"> Å</w:t>
@@ -11998,23 +11319,7 @@
         <w:contextualSpacing w:val="0"/>
       </w:pPr>
       <w:r>
-        <w:t xml:space="preserve">adding different types of </w:t>
-      </w:r>
-      <w:proofErr w:type="gramStart"/>
-      <w:r>
-        <w:t>Component</w:t>
-      </w:r>
-      <w:proofErr w:type="gramEnd"/>
-      <w:r>
-        <w:t xml:space="preserve">, such as the </w:t>
-      </w:r>
-      <w:proofErr w:type="spellStart"/>
-      <w:r>
-        <w:t>LipidLeaflet</w:t>
-      </w:r>
-      <w:proofErr w:type="spellEnd"/>
-      <w:r>
-        <w:t>.</w:t>
+        <w:t>adding different types of Component, such as the LipidLeaflet.</w:t>
       </w:r>
     </w:p>
     <w:p>
@@ -12080,17 +11385,8 @@
         <w:contextualSpacing w:val="0"/>
       </w:pPr>
       <w:r>
-        <w:t xml:space="preserve">the same </w:t>
-      </w:r>
-      <w:proofErr w:type="gramStart"/>
-      <w:r>
-        <w:t>analysis, but</w:t>
-      </w:r>
-      <w:proofErr w:type="gramEnd"/>
-      <w:r>
-        <w:t xml:space="preserve"> performed in a </w:t>
-      </w:r>
-      <w:proofErr w:type="spellStart"/>
+        <w:t xml:space="preserve">the same analysis, but performed in a </w:t>
+      </w:r>
       <w:r>
         <w:rPr>
           <w:i/>
@@ -12098,9 +11394,15 @@
         </w:rPr>
         <w:t>Jupyter</w:t>
       </w:r>
-      <w:proofErr w:type="spellEnd"/>
-      <w:r>
-        <w:t xml:space="preserve"> notebook. This is available in the tutorial repository as X.X</w:t>
+      <w:r>
+        <w:t xml:space="preserve"> notebook. This is available in the tutorial repository as </w:t>
+      </w:r>
+      <w:r>
+        <w:rPr>
+          <w:i/>
+          <w:iCs/>
+        </w:rPr>
+        <w:t>corefinement/reflectometry_global.ipynb</w:t>
       </w:r>
       <w:r>
         <w:t>.</w:t>
@@ -12359,29 +11661,13 @@
           <w:rFonts w:ascii="Calibri" w:hAnsi="Calibri" w:cs="Calibri"/>
           <w:color w:val="000000" w:themeColor="text1"/>
         </w:rPr>
-        <w:t xml:space="preserve"> </w:t>
-      </w:r>
-      <w:proofErr w:type="gramStart"/>
+        <w:t xml:space="preserve"> have to release the slider for the GUI to update</w:t>
+      </w:r>
       <w:r>
         <w:rPr>
           <w:rFonts w:ascii="Calibri" w:hAnsi="Calibri" w:cs="Calibri"/>
           <w:color w:val="000000" w:themeColor="text1"/>
         </w:rPr>
-        <w:t>have to</w:t>
-      </w:r>
-      <w:proofErr w:type="gramEnd"/>
-      <w:r>
-        <w:rPr>
-          <w:rFonts w:ascii="Calibri" w:hAnsi="Calibri" w:cs="Calibri"/>
-          <w:color w:val="000000" w:themeColor="text1"/>
-        </w:rPr>
-        <w:t xml:space="preserve"> release the slider for the GUI to update</w:t>
-      </w:r>
-      <w:r>
-        <w:rPr>
-          <w:rFonts w:ascii="Calibri" w:hAnsi="Calibri" w:cs="Calibri"/>
-          <w:color w:val="000000" w:themeColor="text1"/>
-        </w:rPr>
         <w:t>.</w:t>
       </w:r>
     </w:p>
@@ -12401,23 +11687,7 @@
         <w:footnoteRef/>
       </w:r>
       <w:r>
-        <w:t xml:space="preserve"> </w:t>
-      </w:r>
-      <w:proofErr w:type="spellStart"/>
-      <w:r>
-        <w:t>Wormington</w:t>
-      </w:r>
-      <w:proofErr w:type="spellEnd"/>
-      <w:r>
-        <w:t xml:space="preserve"> et al., Characterization of structures from X-ray scattering data using genetic algorithms, Philosophical Transactions of the Royal Society of London, </w:t>
-      </w:r>
-      <w:proofErr w:type="gramStart"/>
-      <w:r>
-        <w:t>1999 ,</w:t>
-      </w:r>
-      <w:proofErr w:type="gramEnd"/>
-      <w:r>
-        <w:t xml:space="preserve"> 357, 2827-2848</w:t>
+        <w:t xml:space="preserve"> Wormington et al., Characterization of structures from X-ray scattering data using genetic algorithms, Philosophical Transactions of the Royal Society of London, 1999 , 357, 2827-2848</w:t>
       </w:r>
     </w:p>
   </w:footnote>

</xml_diff>